<commit_message>
Novo link documentação API Postman
</commit_message>
<xml_diff>
--- a/documentos/T4_G1_V5_Web_application_document.docx
+++ b/documentos/T4_G1_V5_Web_application_document.docx
@@ -5625,12 +5625,12 @@
           <wp:inline distB="114300" distT="114300" distL="114300" distR="114300">
             <wp:extent cx="6734175" cy="2406660"/>
             <wp:effectExtent b="0" l="0" r="0" t="0"/>
-            <wp:docPr id="8" name="image8.png"/>
+            <wp:docPr id="8" name="image7.png"/>
             <a:graphic>
               <a:graphicData uri="http://schemas.openxmlformats.org/drawingml/2006/picture">
                 <pic:pic>
                   <pic:nvPicPr>
-                    <pic:cNvPr id="0" name="image8.png"/>
+                    <pic:cNvPr id="0" name="image7.png"/>
                     <pic:cNvPicPr preferRelativeResize="0"/>
                   </pic:nvPicPr>
                   <pic:blipFill>
@@ -5925,12 +5925,12 @@
             <wp:extent cx="1733550" cy="1751523"/>
             <wp:effectExtent b="0" l="0" r="0" t="0"/>
             <wp:wrapSquare wrapText="bothSides" distB="114300" distT="114300" distL="114300" distR="114300"/>
-            <wp:docPr id="6" name="image3.png"/>
+            <wp:docPr id="6" name="image6.png"/>
             <a:graphic>
               <a:graphicData uri="http://schemas.openxmlformats.org/drawingml/2006/picture">
                 <pic:pic>
                   <pic:nvPicPr>
-                    <pic:cNvPr id="0" name="image3.png"/>
+                    <pic:cNvPr id="0" name="image6.png"/>
                     <pic:cNvPicPr preferRelativeResize="0"/>
                   </pic:nvPicPr>
                   <pic:blipFill>
@@ -6569,12 +6569,12 @@
             <wp:extent cx="1883474" cy="1885950"/>
             <wp:effectExtent b="0" l="0" r="0" t="0"/>
             <wp:wrapSquare wrapText="bothSides" distB="114300" distT="114300" distL="114300" distR="114300"/>
-            <wp:docPr id="2" name="image9.jpg"/>
+            <wp:docPr id="2" name="image8.jpg"/>
             <a:graphic>
               <a:graphicData uri="http://schemas.openxmlformats.org/drawingml/2006/picture">
                 <pic:pic>
                   <pic:nvPicPr>
-                    <pic:cNvPr id="0" name="image9.jpg"/>
+                    <pic:cNvPr id="0" name="image8.jpg"/>
                     <pic:cNvPicPr preferRelativeResize="0"/>
                   </pic:nvPicPr>
                   <pic:blipFill>
@@ -8986,12 +8986,12 @@
           <wp:inline distB="114300" distT="114300" distL="114300" distR="114300">
             <wp:extent cx="5407724" cy="3990975"/>
             <wp:effectExtent b="0" l="0" r="0" t="0"/>
-            <wp:docPr id="9" name="image1.png"/>
+            <wp:docPr id="9" name="image5.png"/>
             <a:graphic>
               <a:graphicData uri="http://schemas.openxmlformats.org/drawingml/2006/picture">
                 <pic:pic>
                   <pic:nvPicPr>
-                    <pic:cNvPr id="0" name="image1.png"/>
+                    <pic:cNvPr id="0" name="image5.png"/>
                     <pic:cNvPicPr preferRelativeResize="0"/>
                   </pic:nvPicPr>
                   <pic:blipFill>
@@ -10263,12 +10263,12 @@
           <wp:inline distB="114300" distT="114300" distL="114300" distR="114300">
             <wp:extent cx="2103221" cy="1352554"/>
             <wp:effectExtent b="0" l="0" r="0" t="0"/>
-            <wp:docPr id="4" name="image10.jpg"/>
+            <wp:docPr id="4" name="image1.jpg"/>
             <a:graphic>
               <a:graphicData uri="http://schemas.openxmlformats.org/drawingml/2006/picture">
                 <pic:pic>
                   <pic:nvPicPr>
-                    <pic:cNvPr id="0" name="image10.jpg"/>
+                    <pic:cNvPr id="0" name="image1.jpg"/>
                     <pic:cNvPicPr preferRelativeResize="0"/>
                   </pic:nvPicPr>
                   <pic:blipFill>
@@ -10311,12 +10311,12 @@
           <wp:inline distB="114300" distT="114300" distL="114300" distR="114300">
             <wp:extent cx="2378774" cy="2314575"/>
             <wp:effectExtent b="0" l="0" r="0" t="0"/>
-            <wp:docPr id="7" name="image6.jpg"/>
+            <wp:docPr id="7" name="image3.jpg"/>
             <a:graphic>
               <a:graphicData uri="http://schemas.openxmlformats.org/drawingml/2006/picture">
                 <pic:pic>
                   <pic:nvPicPr>
-                    <pic:cNvPr id="0" name="image6.jpg"/>
+                    <pic:cNvPr id="0" name="image3.jpg"/>
                     <pic:cNvPicPr preferRelativeResize="0"/>
                   </pic:nvPicPr>
                   <pic:blipFill>
@@ -10394,12 +10394,12 @@
           <wp:inline distB="114300" distT="114300" distL="114300" distR="114300">
             <wp:extent cx="2326577" cy="2169508"/>
             <wp:effectExtent b="0" l="0" r="0" t="0"/>
-            <wp:docPr id="3" name="image5.jpg"/>
+            <wp:docPr id="3" name="image2.jpg"/>
             <a:graphic>
               <a:graphicData uri="http://schemas.openxmlformats.org/drawingml/2006/picture">
                 <pic:pic>
                   <pic:nvPicPr>
-                    <pic:cNvPr id="0" name="image5.jpg"/>
+                    <pic:cNvPr id="0" name="image2.jpg"/>
                     <pic:cNvPicPr preferRelativeResize="0"/>
                   </pic:nvPicPr>
                   <pic:blipFill>
@@ -10429,12 +10429,12 @@
           <wp:inline distB="114300" distT="114300" distL="114300" distR="114300">
             <wp:extent cx="2363724" cy="2153615"/>
             <wp:effectExtent b="0" l="0" r="0" t="0"/>
-            <wp:docPr id="5" name="image7.jpg"/>
+            <wp:docPr id="5" name="image9.jpg"/>
             <a:graphic>
               <a:graphicData uri="http://schemas.openxmlformats.org/drawingml/2006/picture">
                 <pic:pic>
                   <pic:nvPicPr>
-                    <pic:cNvPr id="0" name="image7.jpg"/>
+                    <pic:cNvPr id="0" name="image9.jpg"/>
                     <pic:cNvPicPr preferRelativeResize="0"/>
                   </pic:nvPicPr>
                   <pic:blipFill>
@@ -11090,12 +11090,12 @@
           <wp:inline distB="114300" distT="114300" distL="114300" distR="114300">
             <wp:extent cx="4257675" cy="3197715"/>
             <wp:effectExtent b="0" l="0" r="0" t="0"/>
-            <wp:docPr id="10" name="image2.png"/>
+            <wp:docPr id="10" name="image10.png"/>
             <a:graphic>
               <a:graphicData uri="http://schemas.openxmlformats.org/drawingml/2006/picture">
                 <pic:pic>
                   <pic:nvPicPr>
-                    <pic:cNvPr id="0" name="image2.png"/>
+                    <pic:cNvPr id="0" name="image10.png"/>
                     <pic:cNvPicPr preferRelativeResize="0"/>
                   </pic:nvPicPr>
                   <pic:blipFill>
@@ -12035,7 +12035,31 @@
           <w:highlight w:val="white"/>
           <w:rtl w:val="0"/>
         </w:rPr>
-        <w:t xml:space="preserve">], 27 set. 2016. Disponível em: https://www.figma.com/. Acesso em: 19 abr. 2022.</w:t>
+        <w:t xml:space="preserve">], 27 set. 2016. Disponível em: </w:t>
+      </w:r>
+      <w:hyperlink r:id="rId29">
+        <w:r>
+          <w:rPr>
+            <w:rFonts w:ascii="Arial" w:cs="Arial" w:eastAsia="Arial" w:hAnsi="Arial"/>
+            <w:color w:val="1155cc"/>
+            <w:sz w:val="24"/>
+            <w:szCs w:val="24"/>
+            <w:highlight w:val="white"/>
+            <w:u w:val="single"/>
+            <w:rtl w:val="0"/>
+          </w:rPr>
+          <w:t xml:space="preserve">https://www.figma.com/</w:t>
+        </w:r>
+      </w:hyperlink>
+      <w:r>
+        <w:rPr>
+          <w:rFonts w:ascii="Arial" w:cs="Arial" w:eastAsia="Arial" w:hAnsi="Arial"/>
+          <w:sz w:val="24"/>
+          <w:szCs w:val="24"/>
+          <w:highlight w:val="white"/>
+          <w:rtl w:val="0"/>
+        </w:rPr>
+        <w:t xml:space="preserve"> . Acesso em: 19 abr. 2022.</w:t>
       </w:r>
       <w:r>
         <w:rPr>
@@ -12101,7 +12125,7 @@
         </w:rPr>
         <w:t xml:space="preserve">], 1 set. 2011. Disponível em: </w:t>
       </w:r>
-      <w:hyperlink r:id="rId29">
+      <w:hyperlink r:id="rId30">
         <w:r>
           <w:rPr>
             <w:rFonts w:ascii="Arial" w:cs="Arial" w:eastAsia="Arial" w:hAnsi="Arial"/>
@@ -12189,7 +12213,7 @@
         </w:rPr>
         <w:t xml:space="preserve">], 29 ABR. 2015. Disponível em: </w:t>
       </w:r>
-      <w:hyperlink r:id="rId30">
+      <w:hyperlink r:id="rId31">
         <w:r>
           <w:rPr>
             <w:rFonts w:ascii="Arial" w:cs="Arial" w:eastAsia="Arial" w:hAnsi="Arial"/>
@@ -12277,7 +12301,7 @@
         </w:rPr>
         <w:t xml:space="preserve">], 10 abr. 2008. Disponível em: </w:t>
       </w:r>
-      <w:hyperlink r:id="rId31">
+      <w:hyperlink r:id="rId32">
         <w:r>
           <w:rPr>
             <w:rFonts w:ascii="Arial" w:cs="Arial" w:eastAsia="Arial" w:hAnsi="Arial"/>
@@ -12365,7 +12389,7 @@
         </w:rPr>
         <w:t xml:space="preserve">], 2022. Disponível em: </w:t>
       </w:r>
-      <w:hyperlink r:id="rId32">
+      <w:hyperlink r:id="rId33">
         <w:r>
           <w:rPr>
             <w:rFonts w:ascii="Arial" w:cs="Arial" w:eastAsia="Arial" w:hAnsi="Arial"/>
@@ -12453,7 +12477,7 @@
         </w:rPr>
         <w:t xml:space="preserve">], 31 mai. 2013. Disponível em: </w:t>
       </w:r>
-      <w:hyperlink r:id="rId33">
+      <w:hyperlink r:id="rId34">
         <w:r>
           <w:rPr>
             <w:rFonts w:ascii="Arial" w:cs="Arial" w:eastAsia="Arial" w:hAnsi="Arial"/>
@@ -12601,7 +12625,7 @@
           <w:u w:val="single"/>
           <w:rtl w:val="0"/>
         </w:rPr>
-        <w:t xml:space="preserve">https://documenter.getpostman.com/view/20615814/Uz5ArdtZ</w:t>
+        <w:t xml:space="preserve">https://github.com/2022M2T4/Projeto1/blob/main/documentos/outros/HurbAntecipacoesAPI.pdf</w:t>
       </w:r>
       <w:r>
         <w:rPr>
@@ -12610,8 +12634,8 @@
       </w:r>
     </w:p>
     <w:sectPr>
-      <w:headerReference r:id="rId34" w:type="first"/>
-      <w:footerReference r:id="rId35" w:type="default"/>
+      <w:headerReference r:id="rId35" w:type="first"/>
+      <w:footerReference r:id="rId36" w:type="default"/>
       <w:pgSz w:h="16838" w:w="11906" w:orient="portrait"/>
       <w:pgMar w:bottom="1080" w:top="2160" w:left="1166.4" w:right="720" w:header="432" w:footer="432"/>
       <w:pgNumType w:start="1"/>

</xml_diff>